<commit_message>
Editorial changes (version number and date in document)
</commit_message>
<xml_diff>
--- a/SG PEPPOL BIS Billing 3/Specification/SG Peppol BIS Billng 3-0 — 1-0-3.docx
+++ b/SG PEPPOL BIS Billing 3/Specification/SG Peppol BIS Billng 3-0 — 1-0-3.docx
@@ -6,6 +6,8 @@
       <w:pPr>
         <w:pStyle w:val="Rubrik"/>
       </w:pPr>
+      <w:bookmarkStart w:id="0" w:name="_GoBack"/>
+      <w:bookmarkEnd w:id="0"/>
       <w:r>
         <w:t>Singapore invoice specification</w:t>
       </w:r>
@@ -123,7 +125,7 @@
               <w:t>.</w:t>
             </w:r>
             <w:r>
-              <w:t>2</w:t>
+              <w:t>3</w:t>
             </w:r>
           </w:p>
         </w:tc>
@@ -145,16 +147,22 @@
           </w:tcPr>
           <w:p>
             <w:r>
-              <w:t>2019-</w:t>
-            </w:r>
-            <w:r>
-              <w:t>11</w:t>
+              <w:t>20</w:t>
+            </w:r>
+            <w:r>
+              <w:t>20</w:t>
             </w:r>
             <w:r>
               <w:t>-</w:t>
             </w:r>
             <w:r>
-              <w:t>18</w:t>
+              <w:t>03</w:t>
+            </w:r>
+            <w:r>
+              <w:t>-</w:t>
+            </w:r>
+            <w:r>
+              <w:t>30</w:t>
             </w:r>
           </w:p>
         </w:tc>
@@ -875,7 +883,7 @@
             <w:noProof/>
             <w:webHidden/>
           </w:rPr>
-          <w:t>10</w:t>
+          <w:t>11</w:t>
         </w:r>
         <w:r>
           <w:rPr>
@@ -895,13 +903,13 @@
       <w:pPr>
         <w:pStyle w:val="Rubrik1"/>
       </w:pPr>
-      <w:bookmarkStart w:id="0" w:name="_Toc534622205"/>
-      <w:bookmarkStart w:id="1" w:name="_Toc25068886"/>
+      <w:bookmarkStart w:id="1" w:name="_Toc534622205"/>
+      <w:bookmarkStart w:id="2" w:name="_Toc25068886"/>
       <w:r>
         <w:t>Introduction</w:t>
       </w:r>
-      <w:bookmarkEnd w:id="0"/>
       <w:bookmarkEnd w:id="1"/>
+      <w:bookmarkEnd w:id="2"/>
     </w:p>
     <w:p>
       <w:r>
@@ -979,11 +987,11 @@
       <w:pPr>
         <w:pStyle w:val="Rubrik1"/>
       </w:pPr>
-      <w:bookmarkStart w:id="2" w:name="_Toc25068887"/>
+      <w:bookmarkStart w:id="3" w:name="_Toc25068887"/>
       <w:r>
         <w:t>Change history</w:t>
       </w:r>
-      <w:bookmarkEnd w:id="2"/>
+      <w:bookmarkEnd w:id="3"/>
     </w:p>
     <w:p/>
     <w:tbl>
@@ -1131,7 +1139,16 @@
           </w:tcPr>
           <w:p>
             <w:r>
-              <w:t>2020-02-08</w:t>
+              <w:t>2020-0</w:t>
+            </w:r>
+            <w:r>
+              <w:t>3</w:t>
+            </w:r>
+            <w:r>
+              <w:t>-</w:t>
+            </w:r>
+            <w:r>
+              <w:t>30</w:t>
             </w:r>
           </w:p>
         </w:tc>
@@ -1152,14 +1169,14 @@
       <w:pPr>
         <w:pStyle w:val="Rubrik1"/>
       </w:pPr>
-      <w:bookmarkStart w:id="3" w:name="_Toc534622206"/>
-      <w:bookmarkStart w:id="4" w:name="_Toc25068888"/>
+      <w:bookmarkStart w:id="4" w:name="_Toc534622206"/>
+      <w:bookmarkStart w:id="5" w:name="_Toc25068888"/>
       <w:r>
         <w:lastRenderedPageBreak/>
         <w:t>Interoperability</w:t>
       </w:r>
-      <w:bookmarkEnd w:id="3"/>
       <w:bookmarkEnd w:id="4"/>
+      <w:bookmarkEnd w:id="5"/>
     </w:p>
     <w:p>
       <w:r>
@@ -1374,16 +1391,16 @@
       <w:pPr>
         <w:pStyle w:val="Rubrik1"/>
       </w:pPr>
-      <w:bookmarkStart w:id="5" w:name="_Toc534622207"/>
-      <w:bookmarkStart w:id="6" w:name="_Toc25068889"/>
+      <w:bookmarkStart w:id="6" w:name="_Toc534622207"/>
+      <w:bookmarkStart w:id="7" w:name="_Toc25068889"/>
       <w:r>
         <w:t xml:space="preserve">Identifying </w:t>
       </w:r>
       <w:r>
         <w:t>SG PEPPOL BIS Billing 3.0</w:t>
       </w:r>
-      <w:bookmarkEnd w:id="5"/>
       <w:bookmarkEnd w:id="6"/>
+      <w:bookmarkEnd w:id="7"/>
     </w:p>
     <w:p>
       <w:r>
@@ -1580,13 +1597,13 @@
       <w:pPr>
         <w:pStyle w:val="Rubrik1"/>
       </w:pPr>
-      <w:bookmarkStart w:id="7" w:name="_Toc534622208"/>
-      <w:bookmarkStart w:id="8" w:name="_Toc25068890"/>
+      <w:bookmarkStart w:id="8" w:name="_Toc534622208"/>
+      <w:bookmarkStart w:id="9" w:name="_Toc25068890"/>
       <w:r>
         <w:t>Implementation</w:t>
       </w:r>
-      <w:bookmarkEnd w:id="7"/>
       <w:bookmarkEnd w:id="8"/>
+      <w:bookmarkEnd w:id="9"/>
     </w:p>
     <w:p>
       <w:r>
@@ -1615,8 +1632,8 @@
       <w:pPr>
         <w:pStyle w:val="Rubrik1"/>
       </w:pPr>
-      <w:bookmarkStart w:id="9" w:name="_Toc534622209"/>
-      <w:bookmarkStart w:id="10" w:name="_Toc25068891"/>
+      <w:bookmarkStart w:id="10" w:name="_Toc534622209"/>
+      <w:bookmarkStart w:id="11" w:name="_Toc25068891"/>
       <w:r>
         <w:t>Extensions</w:t>
       </w:r>
@@ -1626,8 +1643,8 @@
       <w:r>
         <w:t>specification</w:t>
       </w:r>
-      <w:bookmarkEnd w:id="9"/>
       <w:bookmarkEnd w:id="10"/>
+      <w:bookmarkEnd w:id="11"/>
     </w:p>
     <w:p>
       <w:r>
@@ -3449,8 +3466,6 @@
           <w:bCs/>
         </w:rPr>
       </w:pPr>
-      <w:bookmarkStart w:id="11" w:name="_GoBack"/>
-      <w:bookmarkEnd w:id="11"/>
       <w:r>
         <w:rPr>
           <w:rFonts w:eastAsia="Times New Roman"/>
@@ -17549,7 +17564,7 @@
 </file>
 
 <file path=customXml/itemProps1.xml><?xml version="1.0" encoding="utf-8"?>
-<ds:datastoreItem xmlns:ds="http://schemas.openxmlformats.org/officeDocument/2006/customXml" ds:itemID="{AB0A5E8A-706E-4C3A-8161-D9A5B1BBDCA1}">
+<ds:datastoreItem xmlns:ds="http://schemas.openxmlformats.org/officeDocument/2006/customXml" ds:itemID="{013D2A5A-067B-4AF4-ABCF-17CE06E0624C}">
   <ds:schemaRefs>
     <ds:schemaRef ds:uri="http://schemas.openxmlformats.org/officeDocument/2006/bibliography"/>
   </ds:schemaRefs>

</xml_diff>